<commit_message>
Açar söz əlavə etdim
</commit_message>
<xml_diff>
--- a/BUILDING A VIRTUAL CYBER POLYGON ENVIRONMENT.docx
+++ b/BUILDING A VIRTUAL CYBER POLYGON ENVIRONMENT.docx
@@ -1,9 +1,10 @@
 
 <file path=word/document.xml><?xml version="1.0" encoding="utf-8"?>
-<w:document xmlns:wpc="http://schemas.microsoft.com/office/word/2010/wordprocessingCanvas" xmlns:cx="http://schemas.microsoft.com/office/drawing/2014/chartex" xmlns:cx1="http://schemas.microsoft.com/office/drawing/2015/9/8/chartex" xmlns:cx2="http://schemas.microsoft.com/office/drawing/2015/10/21/chartex" xmlns:cx3="http://schemas.microsoft.com/office/drawing/2016/5/9/chartex" xmlns:cx4="http://schemas.microsoft.com/office/drawing/2016/5/10/chartex" xmlns:cx5="http://schemas.microsoft.com/office/drawing/2016/5/11/chartex" xmlns:cx6="http://schemas.microsoft.com/office/drawing/2016/5/12/chartex" xmlns:cx7="http://schemas.microsoft.com/office/drawing/2016/5/13/chartex" xmlns:cx8="http://schemas.microsoft.com/office/drawing/2016/5/14/chartex" xmlns:mc="http://schemas.openxmlformats.org/markup-compatibility/2006" xmlns:aink="http://schemas.microsoft.com/office/drawing/2016/ink" xmlns:am3d="http://schemas.microsoft.com/office/drawing/2017/model3d" xmlns:o="urn:schemas-microsoft-com:office:office" xmlns:oel="http://schemas.microsoft.com/office/2019/extlst" xmlns:r="http://schemas.openxmlformats.org/officeDocument/2006/relationships" xmlns:m="http://schemas.openxmlformats.org/officeDocument/2006/math" xmlns:v="urn:schemas-microsoft-com:vml" xmlns:wp14="http://schemas.microsoft.com/office/word/2010/wordprocessingDrawing" xmlns:wp="http://schemas.openxmlformats.org/drawingml/2006/wordprocessingDrawing" xmlns:w10="urn:schemas-microsoft-com:office:word" xmlns:w="http://schemas.openxmlformats.org/wordprocessingml/2006/main" xmlns:w14="http://schemas.microsoft.com/office/word/2010/wordml" xmlns:w15="http://schemas.microsoft.com/office/word/2012/wordml" xmlns:w16cex="http://schemas.microsoft.com/office/word/2018/wordml/cex" xmlns:w16cid="http://schemas.microsoft.com/office/word/2016/wordml/cid" xmlns:w16="http://schemas.microsoft.com/office/word/2018/wordml" xmlns:w16du="http://schemas.microsoft.com/office/word/2023/wordml/word16du" xmlns:w16sdtdh="http://schemas.microsoft.com/office/word/2020/wordml/sdtdatahash" xmlns:w16se="http://schemas.microsoft.com/office/word/2015/wordml/symex" xmlns:wpg="http://schemas.microsoft.com/office/word/2010/wordprocessingGroup" xmlns:wpi="http://schemas.microsoft.com/office/word/2010/wordprocessingInk" xmlns:wne="http://schemas.microsoft.com/office/word/2006/wordml" xmlns:wps="http://schemas.microsoft.com/office/word/2010/wordprocessingShape" mc:Ignorable="w14 w15 w16se w16cid w16 w16cex w16sdtdh w16du wp14">
+<w:document xmlns:o="urn:schemas-microsoft-com:office:office" xmlns:r="http://schemas.openxmlformats.org/officeDocument/2006/relationships" xmlns:v="urn:schemas-microsoft-com:vml" xmlns:w="http://schemas.openxmlformats.org/wordprocessingml/2006/main" xmlns:w10="urn:schemas-microsoft-com:office:word" xmlns:wp="http://schemas.openxmlformats.org/drawingml/2006/wordprocessingDrawing" xmlns:wps="http://schemas.microsoft.com/office/word/2010/wordprocessingShape" xmlns:wpg="http://schemas.microsoft.com/office/word/2010/wordprocessingGroup" xmlns:mc="http://schemas.openxmlformats.org/markup-compatibility/2006" xmlns:wp14="http://schemas.microsoft.com/office/word/2010/wordprocessingDrawing" xmlns:w14="http://schemas.microsoft.com/office/word/2010/wordml" xmlns:w15="http://schemas.microsoft.com/office/word/2012/wordml" mc:Ignorable="w14 wp14 w15">
   <w:body>
     <w:p>
       <w:pPr>
+        <w:pStyle w:val="Normal"/>
         <w:jc w:val="center"/>
         <w:rPr>
           <w:b/>
@@ -22,143 +23,56 @@
     </w:p>
     <w:p>
       <w:pPr>
-        <w:jc w:val="center"/>
+        <w:pStyle w:val="Normal"/>
+        <w:jc w:val="both"/>
+        <w:rPr>
+          <w:lang w:val="en-US"/>
+        </w:rPr>
+      </w:pPr>
+      <w:r>
         <w:rPr>
           <w:b/>
           <w:bCs/>
           <w:lang w:val="en-US"/>
         </w:rPr>
-      </w:pPr>
-    </w:p>
-    <w:p>
-      <w:pPr>
-        <w:jc w:val="both"/>
-        <w:rPr>
-          <w:lang w:val="en-US"/>
-        </w:rPr>
-      </w:pPr>
-    </w:p>
-    <w:p>
-      <w:pPr>
-        <w:jc w:val="both"/>
-        <w:rPr>
-          <w:lang w:val="en-US"/>
-        </w:rPr>
-      </w:pPr>
-    </w:p>
-    <w:p>
-      <w:pPr>
-        <w:jc w:val="both"/>
-        <w:rPr>
-          <w:lang w:val="en-US"/>
-        </w:rPr>
-      </w:pPr>
-    </w:p>
-    <w:p>
-      <w:pPr>
-        <w:jc w:val="both"/>
-        <w:rPr>
-          <w:lang w:val="en-US"/>
-        </w:rPr>
-      </w:pPr>
+        <w:t>Summary:</w:t>
+      </w:r>
       <w:r>
         <w:rPr>
           <w:lang w:val="en-US"/>
         </w:rPr>
-        <w:t xml:space="preserve">In today's age, almost every day we come across new </w:t>
+        <w:t xml:space="preserve"> </w:t>
       </w:r>
-      <w:proofErr w:type="spellStart"/>
       <w:r>
         <w:rPr>
           <w:lang w:val="en-US"/>
         </w:rPr>
-        <w:t>cyber attack</w:t>
-      </w:r>
-      <w:proofErr w:type="spellEnd"/>
-      <w:r>
-        <w:rPr>
-          <w:lang w:val="en-US"/>
-        </w:rPr>
-        <w:t xml:space="preserve"> methods and techniques. Although research is being conducted at the level of both the government and some cyber security companies to study and prevent these </w:t>
-      </w:r>
-      <w:proofErr w:type="spellStart"/>
-      <w:r>
-        <w:rPr>
-          <w:lang w:val="en-US"/>
-        </w:rPr>
-        <w:t>cyber attacks</w:t>
-      </w:r>
-      <w:proofErr w:type="spellEnd"/>
-      <w:r>
-        <w:rPr>
-          <w:lang w:val="en-US"/>
-        </w:rPr>
-        <w:t>, it is difficult for other people in this field to engage in research in this field without a real work environment. For this reason, no matter how much cyber security is developing, cyber security science and research in this field lags far behind. In the article we have written, a new virtual cyber polygon environment has been built to increase scientific-practical research in the field of cyber security, as well as to make the results of the studies closer to reality, and suggestions have been made for the exploitation of this environment.</w:t>
+        <w:t>In today's age, almost every day we come across new cyber attack methods and techniques. Although research is being conducted at the level of both the government and some cyber security companies to study and prevent these cyber attacks, it is difficult for other people in this field to engage in research in this field without a real work environment. For this reason, no matter how much cyber security is developing, cyber security science and research in this field lags far behind. In the article we have written, a new virtual cyber polygon environment has been built to increase scientific-practical research in the field of cyber security, as well as to make the results of the studies closer to reality, and suggestions have been made for the exploitation of this environment.</w:t>
       </w:r>
     </w:p>
     <w:p>
       <w:pPr>
+        <w:pStyle w:val="Normal"/>
+        <w:spacing w:before="0" w:after="160"/>
         <w:jc w:val="both"/>
         <w:rPr>
           <w:lang w:val="en-US"/>
         </w:rPr>
       </w:pPr>
-    </w:p>
-    <w:p>
-      <w:pPr>
-        <w:jc w:val="both"/>
-        <w:rPr>
-          <w:lang w:val="en-US"/>
-        </w:rPr>
-      </w:pPr>
-    </w:p>
-    <w:p>
-      <w:pPr>
-        <w:jc w:val="both"/>
-        <w:rPr>
-          <w:lang w:val="en-US"/>
-        </w:rPr>
-      </w:pPr>
-    </w:p>
-    <w:p>
-      <w:pPr>
-        <w:jc w:val="both"/>
-        <w:rPr>
-          <w:lang w:val="en-US"/>
-        </w:rPr>
-      </w:pPr>
-    </w:p>
-    <w:p>
-      <w:pPr>
-        <w:jc w:val="both"/>
-        <w:rPr>
-          <w:lang w:val="en-US"/>
-        </w:rPr>
-      </w:pPr>
-    </w:p>
-    <w:p>
-      <w:pPr>
-        <w:jc w:val="both"/>
-        <w:rPr>
-          <w:lang w:val="en-US"/>
-        </w:rPr>
-      </w:pPr>
-    </w:p>
-    <w:p>
-      <w:pPr>
-        <w:jc w:val="both"/>
-        <w:rPr>
-          <w:lang w:val="en-US"/>
-        </w:rPr>
-      </w:pPr>
-    </w:p>
-    <w:p>
-      <w:pPr>
-        <w:jc w:val="both"/>
-        <w:rPr>
-          <w:lang w:val="en-US"/>
-        </w:rPr>
-      </w:pPr>
+      <w:r>
+        <w:rPr>
+          <w:b/>
+          <w:bCs/>
+          <w:lang w:val="en-US"/>
+        </w:rPr>
+        <w:t>Keywords:</w:t>
+      </w:r>
+      <w:r>
+        <w:rPr>
+          <w:lang w:val="en-US"/>
+        </w:rPr>
+        <w:t xml:space="preserve"> </w:t>
+      </w:r>
       <w:r>
         <w:rPr>
           <w:lang w:val="en-US"/>
@@ -167,21 +81,24 @@
       </w:r>
     </w:p>
     <w:sectPr>
+      <w:type w:val="nextPage"/>
       <w:pgSz w:w="11906" w:h="16838"/>
-      <w:pgMar w:top="1440" w:right="1440" w:bottom="1440" w:left="1440" w:header="708" w:footer="708" w:gutter="0"/>
-      <w:cols w:space="720"/>
-      <w:docGrid w:linePitch="360"/>
+      <w:pgMar w:left="1440" w:right="1440" w:gutter="0" w:header="0" w:top="1440" w:footer="0" w:bottom="1440"/>
+      <w:pgNumType w:fmt="decimal"/>
+      <w:formProt w:val="false"/>
+      <w:textDirection w:val="lrTb"/>
+      <w:docGrid w:type="default" w:linePitch="360" w:charSpace="4096"/>
     </w:sectPr>
   </w:body>
 </w:document>
 </file>
 
 <file path=word/styles.xml><?xml version="1.0" encoding="utf-8"?>
-<w:styles xmlns:mc="http://schemas.openxmlformats.org/markup-compatibility/2006" xmlns:r="http://schemas.openxmlformats.org/officeDocument/2006/relationships" xmlns:w="http://schemas.openxmlformats.org/wordprocessingml/2006/main" xmlns:w14="http://schemas.microsoft.com/office/word/2010/wordml" xmlns:w15="http://schemas.microsoft.com/office/word/2012/wordml" xmlns:w16cex="http://schemas.microsoft.com/office/word/2018/wordml/cex" xmlns:w16cid="http://schemas.microsoft.com/office/word/2016/wordml/cid" xmlns:w16="http://schemas.microsoft.com/office/word/2018/wordml" xmlns:w16du="http://schemas.microsoft.com/office/word/2023/wordml/word16du" xmlns:w16sdtdh="http://schemas.microsoft.com/office/word/2020/wordml/sdtdatahash" xmlns:w16se="http://schemas.microsoft.com/office/word/2015/wordml/symex" mc:Ignorable="w14 w15 w16se w16cid w16 w16cex w16sdtdh w16du">
+<w:styles xmlns:w="http://schemas.openxmlformats.org/wordprocessingml/2006/main" xmlns:w14="http://schemas.microsoft.com/office/word/2010/wordml" xmlns:mc="http://schemas.openxmlformats.org/markup-compatibility/2006" mc:Ignorable="w14">
   <w:docDefaults>
     <w:rPrDefault>
       <w:rPr>
-        <w:rFonts w:asciiTheme="minorHAnsi" w:eastAsiaTheme="minorHAnsi" w:hAnsiTheme="minorHAnsi" w:cstheme="minorBidi"/>
+        <w:rFonts w:ascii="Calibri" w:hAnsi="Calibri" w:eastAsia="Calibri" w:cs="" w:asciiTheme="minorHAnsi" w:cstheme="minorBidi" w:eastAsiaTheme="minorHAnsi" w:hAnsiTheme="minorHAnsi"/>
         <w:kern w:val="2"/>
         <w:sz w:val="22"/>
         <w:szCs w:val="22"/>
@@ -191,21 +108,21 @@
     </w:rPrDefault>
     <w:pPrDefault>
       <w:pPr>
-        <w:spacing w:after="160" w:line="259" w:lineRule="auto"/>
+        <w:suppressAutoHyphens w:val="true"/>
       </w:pPr>
     </w:pPrDefault>
   </w:docDefaults>
   <w:latentStyles w:defLockedState="0" w:defUIPriority="99" w:defSemiHidden="0" w:defUnhideWhenUsed="0" w:defQFormat="0" w:count="376">
     <w:lsdException w:name="Normal" w:uiPriority="0" w:qFormat="1"/>
     <w:lsdException w:name="heading 1" w:uiPriority="9" w:qFormat="1"/>
-    <w:lsdException w:name="heading 2" w:semiHidden="1" w:uiPriority="9" w:unhideWhenUsed="1" w:qFormat="1"/>
-    <w:lsdException w:name="heading 3" w:semiHidden="1" w:uiPriority="9" w:unhideWhenUsed="1" w:qFormat="1"/>
-    <w:lsdException w:name="heading 4" w:semiHidden="1" w:uiPriority="9" w:unhideWhenUsed="1" w:qFormat="1"/>
-    <w:lsdException w:name="heading 5" w:semiHidden="1" w:uiPriority="9" w:unhideWhenUsed="1" w:qFormat="1"/>
-    <w:lsdException w:name="heading 6" w:semiHidden="1" w:uiPriority="9" w:unhideWhenUsed="1" w:qFormat="1"/>
-    <w:lsdException w:name="heading 7" w:semiHidden="1" w:uiPriority="9" w:unhideWhenUsed="1" w:qFormat="1"/>
-    <w:lsdException w:name="heading 8" w:semiHidden="1" w:uiPriority="9" w:unhideWhenUsed="1" w:qFormat="1"/>
-    <w:lsdException w:name="heading 9" w:semiHidden="1" w:uiPriority="9" w:unhideWhenUsed="1" w:qFormat="1"/>
+    <w:lsdException w:name="heading 2" w:uiPriority="9" w:semiHidden="1" w:unhideWhenUsed="1" w:qFormat="1"/>
+    <w:lsdException w:name="heading 3" w:uiPriority="9" w:semiHidden="1" w:unhideWhenUsed="1" w:qFormat="1"/>
+    <w:lsdException w:name="heading 4" w:uiPriority="9" w:semiHidden="1" w:unhideWhenUsed="1" w:qFormat="1"/>
+    <w:lsdException w:name="heading 5" w:uiPriority="9" w:semiHidden="1" w:unhideWhenUsed="1" w:qFormat="1"/>
+    <w:lsdException w:name="heading 6" w:uiPriority="9" w:semiHidden="1" w:unhideWhenUsed="1" w:qFormat="1"/>
+    <w:lsdException w:name="heading 7" w:uiPriority="9" w:semiHidden="1" w:unhideWhenUsed="1" w:qFormat="1"/>
+    <w:lsdException w:name="heading 8" w:uiPriority="9" w:semiHidden="1" w:unhideWhenUsed="1" w:qFormat="1"/>
+    <w:lsdException w:name="heading 9" w:uiPriority="9" w:semiHidden="1" w:unhideWhenUsed="1" w:qFormat="1"/>
     <w:lsdException w:name="index 1" w:semiHidden="1" w:unhideWhenUsed="1"/>
     <w:lsdException w:name="index 2" w:semiHidden="1" w:unhideWhenUsed="1"/>
     <w:lsdException w:name="index 3" w:semiHidden="1" w:unhideWhenUsed="1"/>
@@ -215,22 +132,22 @@
     <w:lsdException w:name="index 7" w:semiHidden="1" w:unhideWhenUsed="1"/>
     <w:lsdException w:name="index 8" w:semiHidden="1" w:unhideWhenUsed="1"/>
     <w:lsdException w:name="index 9" w:semiHidden="1" w:unhideWhenUsed="1"/>
-    <w:lsdException w:name="toc 1" w:semiHidden="1" w:uiPriority="39" w:unhideWhenUsed="1"/>
-    <w:lsdException w:name="toc 2" w:semiHidden="1" w:uiPriority="39" w:unhideWhenUsed="1"/>
-    <w:lsdException w:name="toc 3" w:semiHidden="1" w:uiPriority="39" w:unhideWhenUsed="1"/>
-    <w:lsdException w:name="toc 4" w:semiHidden="1" w:uiPriority="39" w:unhideWhenUsed="1"/>
-    <w:lsdException w:name="toc 5" w:semiHidden="1" w:uiPriority="39" w:unhideWhenUsed="1"/>
-    <w:lsdException w:name="toc 6" w:semiHidden="1" w:uiPriority="39" w:unhideWhenUsed="1"/>
-    <w:lsdException w:name="toc 7" w:semiHidden="1" w:uiPriority="39" w:unhideWhenUsed="1"/>
-    <w:lsdException w:name="toc 8" w:semiHidden="1" w:uiPriority="39" w:unhideWhenUsed="1"/>
-    <w:lsdException w:name="toc 9" w:semiHidden="1" w:uiPriority="39" w:unhideWhenUsed="1"/>
+    <w:lsdException w:name="toc 1" w:uiPriority="39" w:semiHidden="1" w:unhideWhenUsed="1"/>
+    <w:lsdException w:name="toc 2" w:uiPriority="39" w:semiHidden="1" w:unhideWhenUsed="1"/>
+    <w:lsdException w:name="toc 3" w:uiPriority="39" w:semiHidden="1" w:unhideWhenUsed="1"/>
+    <w:lsdException w:name="toc 4" w:uiPriority="39" w:semiHidden="1" w:unhideWhenUsed="1"/>
+    <w:lsdException w:name="toc 5" w:uiPriority="39" w:semiHidden="1" w:unhideWhenUsed="1"/>
+    <w:lsdException w:name="toc 6" w:uiPriority="39" w:semiHidden="1" w:unhideWhenUsed="1"/>
+    <w:lsdException w:name="toc 7" w:uiPriority="39" w:semiHidden="1" w:unhideWhenUsed="1"/>
+    <w:lsdException w:name="toc 8" w:uiPriority="39" w:semiHidden="1" w:unhideWhenUsed="1"/>
+    <w:lsdException w:name="toc 9" w:uiPriority="39" w:semiHidden="1" w:unhideWhenUsed="1"/>
     <w:lsdException w:name="Normal Indent" w:semiHidden="1" w:unhideWhenUsed="1"/>
     <w:lsdException w:name="footnote text" w:semiHidden="1" w:unhideWhenUsed="1"/>
     <w:lsdException w:name="annotation text" w:semiHidden="1" w:unhideWhenUsed="1"/>
     <w:lsdException w:name="header" w:semiHidden="1" w:unhideWhenUsed="1"/>
     <w:lsdException w:name="footer" w:semiHidden="1" w:unhideWhenUsed="1"/>
     <w:lsdException w:name="index heading" w:semiHidden="1" w:unhideWhenUsed="1"/>
-    <w:lsdException w:name="caption" w:semiHidden="1" w:uiPriority="35" w:unhideWhenUsed="1" w:qFormat="1"/>
+    <w:lsdException w:name="caption" w:uiPriority="35" w:semiHidden="1" w:unhideWhenUsed="1" w:qFormat="1"/>
     <w:lsdException w:name="table of figures" w:semiHidden="1" w:unhideWhenUsed="1"/>
     <w:lsdException w:name="envelope address" w:semiHidden="1" w:unhideWhenUsed="1"/>
     <w:lsdException w:name="envelope return" w:semiHidden="1" w:unhideWhenUsed="1"/>
@@ -261,7 +178,7 @@
     <w:lsdException w:name="Title" w:uiPriority="10" w:qFormat="1"/>
     <w:lsdException w:name="Closing" w:semiHidden="1" w:unhideWhenUsed="1"/>
     <w:lsdException w:name="Signature" w:semiHidden="1" w:unhideWhenUsed="1"/>
-    <w:lsdException w:name="Default Paragraph Font" w:semiHidden="1" w:uiPriority="1" w:unhideWhenUsed="1"/>
+    <w:lsdException w:name="Default Paragraph Font" w:uiPriority="1" w:semiHidden="1" w:unhideWhenUsed="1"/>
     <w:lsdException w:name="Body Text" w:semiHidden="1" w:unhideWhenUsed="1"/>
     <w:lsdException w:name="Body Text Indent" w:semiHidden="1" w:unhideWhenUsed="1"/>
     <w:lsdException w:name="List Continue" w:semiHidden="1" w:unhideWhenUsed="1"/>
@@ -461,8 +378,8 @@
     <w:lsdException w:name="Subtle Reference" w:uiPriority="31" w:qFormat="1"/>
     <w:lsdException w:name="Intense Reference" w:uiPriority="32" w:qFormat="1"/>
     <w:lsdException w:name="Book Title" w:uiPriority="33" w:qFormat="1"/>
-    <w:lsdException w:name="Bibliography" w:semiHidden="1" w:uiPriority="37" w:unhideWhenUsed="1"/>
-    <w:lsdException w:name="TOC Heading" w:semiHidden="1" w:uiPriority="39" w:unhideWhenUsed="1" w:qFormat="1"/>
+    <w:lsdException w:name="Bibliography" w:uiPriority="37" w:semiHidden="1" w:unhideWhenUsed="1"/>
+    <w:lsdException w:name="TOC Heading" w:uiPriority="39" w:semiHidden="1" w:unhideWhenUsed="1" w:qFormat="1"/>
     <w:lsdException w:name="Plain Table 1" w:uiPriority="41"/>
     <w:lsdException w:name="Plain Table 2" w:uiPriority="42"/>
     <w:lsdException w:name="Plain Table 3" w:uiPriority="43"/>
@@ -573,14 +490,96 @@
     <w:lsdException w:name="Unresolved Mention" w:semiHidden="1" w:unhideWhenUsed="1"/>
     <w:lsdException w:name="Smart Link" w:semiHidden="1" w:unhideWhenUsed="1"/>
   </w:latentStyles>
-  <w:style w:type="paragraph" w:default="1" w:styleId="Normal">
+  <w:style w:type="paragraph" w:styleId="Normal" w:default="1">
     <w:name w:val="Normal"/>
     <w:qFormat/>
-  </w:style>
-  <w:style w:type="character" w:default="1" w:styleId="SusmayagrAbzasrifti">
+    <w:pPr>
+      <w:widowControl/>
+      <w:bidi w:val="0"/>
+      <w:spacing w:lineRule="auto" w:line="259" w:before="0" w:after="160"/>
+      <w:jc w:val="left"/>
+    </w:pPr>
+    <w:rPr>
+      <w:rFonts w:ascii="Calibri" w:hAnsi="Calibri" w:eastAsia="Calibri" w:cs="" w:asciiTheme="minorHAnsi" w:cstheme="minorBidi" w:eastAsiaTheme="minorHAnsi" w:hAnsiTheme="minorHAnsi"/>
+      <w:color w:val="auto"/>
+      <w:kern w:val="2"/>
+      <w:sz w:val="22"/>
+      <w:szCs w:val="22"/>
+      <w:lang w:val="az-Latn-AZ" w:eastAsia="en-US" w:bidi="ar-SA"/>
+      <w14:ligatures w14:val="standardContextual"/>
+    </w:rPr>
+  </w:style>
+  <w:style w:type="character" w:styleId="DefaultParagraphFont" w:default="1">
     <w:name w:val="Default Paragraph Font"/>
     <w:uiPriority w:val="1"/>
     <w:unhideWhenUsed/>
+    <w:qFormat/>
+    <w:rPr/>
+  </w:style>
+  <w:style w:type="paragraph" w:styleId="Heading">
+    <w:name w:val="Heading"/>
+    <w:basedOn w:val="Normal"/>
+    <w:next w:val="BodyText"/>
+    <w:qFormat/>
+    <w:pPr>
+      <w:keepNext w:val="true"/>
+      <w:spacing w:before="240" w:after="120"/>
+    </w:pPr>
+    <w:rPr>
+      <w:rFonts w:ascii="Liberation Sans" w:hAnsi="Liberation Sans" w:eastAsia="Noto Sans CJK SC" w:cs="Noto Sans Devanagari"/>
+      <w:sz w:val="28"/>
+      <w:szCs w:val="28"/>
+    </w:rPr>
+  </w:style>
+  <w:style w:type="paragraph" w:styleId="BodyText">
+    <w:name w:val="Body Text"/>
+    <w:basedOn w:val="Normal"/>
+    <w:pPr>
+      <w:spacing w:lineRule="auto" w:line="276" w:before="0" w:after="140"/>
+    </w:pPr>
+    <w:rPr/>
+  </w:style>
+  <w:style w:type="paragraph" w:styleId="List">
+    <w:name w:val="List"/>
+    <w:basedOn w:val="BodyText"/>
+    <w:pPr/>
+    <w:rPr>
+      <w:rFonts w:cs="Noto Sans Devanagari"/>
+    </w:rPr>
+  </w:style>
+  <w:style w:type="paragraph" w:styleId="Caption">
+    <w:name w:val="Caption"/>
+    <w:basedOn w:val="Normal"/>
+    <w:qFormat/>
+    <w:pPr>
+      <w:suppressLineNumbers/>
+      <w:spacing w:before="120" w:after="120"/>
+    </w:pPr>
+    <w:rPr>
+      <w:rFonts w:cs="Noto Sans Devanagari"/>
+      <w:i/>
+      <w:iCs/>
+      <w:sz w:val="24"/>
+      <w:szCs w:val="24"/>
+    </w:rPr>
+  </w:style>
+  <w:style w:type="paragraph" w:styleId="Index">
+    <w:name w:val="Index"/>
+    <w:basedOn w:val="Normal"/>
+    <w:qFormat/>
+    <w:pPr>
+      <w:suppressLineNumbers/>
+    </w:pPr>
+    <w:rPr>
+      <w:rFonts w:cs="Noto Sans Devanagari"/>
+    </w:rPr>
+  </w:style>
+  <w:style w:type="numbering" w:styleId="NoList" w:default="1">
+    <w:name w:val="No List"/>
+    <w:uiPriority w:val="99"/>
+    <w:semiHidden/>
+    <w:unhideWhenUsed/>
+    <w:qFormat/>
   </w:style>
   <w:style w:type="table" w:default="1" w:styleId="NormalCdvl">
     <w:name w:val="Normal Table"/>
@@ -588,7 +587,6 @@
     <w:semiHidden/>
     <w:unhideWhenUsed/>
     <w:tblPr>
-      <w:tblInd w:w="0" w:type="dxa"/>
       <w:tblCellMar>
         <w:top w:w="0" w:type="dxa"/>
         <w:left w:w="108" w:type="dxa"/>
@@ -597,205 +595,101 @@
       </w:tblCellMar>
     </w:tblPr>
   </w:style>
-  <w:style w:type="numbering" w:default="1" w:styleId="SiyahYoxdur">
-    <w:name w:val="No List"/>
-    <w:uiPriority w:val="99"/>
-    <w:semiHidden/>
-    <w:unhideWhenUsed/>
-  </w:style>
 </w:styles>
 </file>
 
 <file path=word/theme/theme1.xml><?xml version="1.0" encoding="utf-8"?>
-<a:theme xmlns:a="http://schemas.openxmlformats.org/drawingml/2006/main" name="Office Mövzusu">
+<a:theme xmlns:a="http://schemas.openxmlformats.org/drawingml/2006/main" xmlns:r="http://schemas.openxmlformats.org/officeDocument/2006/relationships" name="Office Mövzusu">
   <a:themeElements>
     <a:clrScheme name="Ofis">
       <a:dk1>
-        <a:sysClr val="windowText" lastClr="000000"/>
+        <a:srgbClr val="000000"/>
       </a:dk1>
       <a:lt1>
-        <a:sysClr val="window" lastClr="FFFFFF"/>
+        <a:srgbClr val="ffffff"/>
       </a:lt1>
       <a:dk2>
-        <a:srgbClr val="44546A"/>
+        <a:srgbClr val="44546a"/>
       </a:dk2>
       <a:lt2>
-        <a:srgbClr val="E7E6E6"/>
+        <a:srgbClr val="e7e6e6"/>
       </a:lt2>
       <a:accent1>
-        <a:srgbClr val="4472C4"/>
+        <a:srgbClr val="4472c4"/>
       </a:accent1>
       <a:accent2>
-        <a:srgbClr val="ED7D31"/>
+        <a:srgbClr val="ed7d31"/>
       </a:accent2>
       <a:accent3>
-        <a:srgbClr val="A5A5A5"/>
+        <a:srgbClr val="a5a5a5"/>
       </a:accent3>
       <a:accent4>
-        <a:srgbClr val="FFC000"/>
+        <a:srgbClr val="ffc000"/>
       </a:accent4>
       <a:accent5>
-        <a:srgbClr val="5B9BD5"/>
+        <a:srgbClr val="5b9bd5"/>
       </a:accent5>
       <a:accent6>
-        <a:srgbClr val="70AD47"/>
+        <a:srgbClr val="70ad47"/>
       </a:accent6>
       <a:hlink>
-        <a:srgbClr val="0563C1"/>
+        <a:srgbClr val="0563c1"/>
       </a:hlink>
       <a:folHlink>
-        <a:srgbClr val="954F72"/>
+        <a:srgbClr val="954f72"/>
       </a:folHlink>
     </a:clrScheme>
     <a:fontScheme name="Ofis">
       <a:majorFont>
-        <a:latin typeface="Calibri Light" panose="020F0302020204030204"/>
+        <a:latin typeface="Calibri Light" panose="020F0302020204030204" pitchFamily="0" charset="1"/>
         <a:ea typeface=""/>
         <a:cs typeface=""/>
-        <a:font script="Jpan" typeface="游ゴシック Light"/>
-        <a:font script="Hang" typeface="맑은 고딕"/>
-        <a:font script="Hans" typeface="等线 Light"/>
-        <a:font script="Hant" typeface="新細明體"/>
-        <a:font script="Arab" typeface="Times New Roman"/>
-        <a:font script="Hebr" typeface="Times New Roman"/>
-        <a:font script="Thai" typeface="Angsana New"/>
-        <a:font script="Ethi" typeface="Nyala"/>
-        <a:font script="Beng" typeface="Vrinda"/>
-        <a:font script="Gujr" typeface="Shruti"/>
-        <a:font script="Khmr" typeface="MoolBoran"/>
-        <a:font script="Knda" typeface="Tunga"/>
-        <a:font script="Guru" typeface="Raavi"/>
-        <a:font script="Cans" typeface="Euphemia"/>
-        <a:font script="Cher" typeface="Plantagenet Cherokee"/>
-        <a:font script="Yiii" typeface="Microsoft Yi Baiti"/>
-        <a:font script="Tibt" typeface="Microsoft Himalaya"/>
-        <a:font script="Thaa" typeface="MV Boli"/>
-        <a:font script="Deva" typeface="Mangal"/>
-        <a:font script="Telu" typeface="Gautami"/>
-        <a:font script="Taml" typeface="Latha"/>
-        <a:font script="Syrc" typeface="Estrangelo Edessa"/>
-        <a:font script="Orya" typeface="Kalinga"/>
-        <a:font script="Mlym" typeface="Kartika"/>
-        <a:font script="Laoo" typeface="DokChampa"/>
-        <a:font script="Sinh" typeface="Iskoola Pota"/>
-        <a:font script="Mong" typeface="Mongolian Baiti"/>
-        <a:font script="Viet" typeface="Times New Roman"/>
-        <a:font script="Uigh" typeface="Microsoft Uighur"/>
-        <a:font script="Geor" typeface="Sylfaen"/>
-        <a:font script="Armn" typeface="Arial"/>
-        <a:font script="Bugi" typeface="Leelawadee UI"/>
-        <a:font script="Bopo" typeface="Microsoft JhengHei"/>
-        <a:font script="Java" typeface="Javanese Text"/>
-        <a:font script="Lisu" typeface="Segoe UI"/>
-        <a:font script="Mymr" typeface="Myanmar Text"/>
-        <a:font script="Nkoo" typeface="Ebrima"/>
-        <a:font script="Olck" typeface="Nirmala UI"/>
-        <a:font script="Osma" typeface="Ebrima"/>
-        <a:font script="Phag" typeface="Phagspa"/>
-        <a:font script="Syrn" typeface="Estrangelo Edessa"/>
-        <a:font script="Syrj" typeface="Estrangelo Edessa"/>
-        <a:font script="Syre" typeface="Estrangelo Edessa"/>
-        <a:font script="Sora" typeface="Nirmala UI"/>
-        <a:font script="Tale" typeface="Microsoft Tai Le"/>
-        <a:font script="Talu" typeface="Microsoft New Tai Lue"/>
-        <a:font script="Tfng" typeface="Ebrima"/>
       </a:majorFont>
       <a:minorFont>
-        <a:latin typeface="Calibri" panose="020F0502020204030204"/>
+        <a:latin typeface="Calibri" panose="020F0502020204030204" pitchFamily="0" charset="1"/>
         <a:ea typeface=""/>
         <a:cs typeface=""/>
-        <a:font script="Jpan" typeface="游明朝"/>
-        <a:font script="Hang" typeface="맑은 고딕"/>
-        <a:font script="Hans" typeface="等线"/>
-        <a:font script="Hant" typeface="新細明體"/>
-        <a:font script="Arab" typeface="Arial"/>
-        <a:font script="Hebr" typeface="Arial"/>
-        <a:font script="Thai" typeface="Cordia New"/>
-        <a:font script="Ethi" typeface="Nyala"/>
-        <a:font script="Beng" typeface="Vrinda"/>
-        <a:font script="Gujr" typeface="Shruti"/>
-        <a:font script="Khmr" typeface="DaunPenh"/>
-        <a:font script="Knda" typeface="Tunga"/>
-        <a:font script="Guru" typeface="Raavi"/>
-        <a:font script="Cans" typeface="Euphemia"/>
-        <a:font script="Cher" typeface="Plantagenet Cherokee"/>
-        <a:font script="Yiii" typeface="Microsoft Yi Baiti"/>
-        <a:font script="Tibt" typeface="Microsoft Himalaya"/>
-        <a:font script="Thaa" typeface="MV Boli"/>
-        <a:font script="Deva" typeface="Mangal"/>
-        <a:font script="Telu" typeface="Gautami"/>
-        <a:font script="Taml" typeface="Latha"/>
-        <a:font script="Syrc" typeface="Estrangelo Edessa"/>
-        <a:font script="Orya" typeface="Kalinga"/>
-        <a:font script="Mlym" typeface="Kartika"/>
-        <a:font script="Laoo" typeface="DokChampa"/>
-        <a:font script="Sinh" typeface="Iskoola Pota"/>
-        <a:font script="Mong" typeface="Mongolian Baiti"/>
-        <a:font script="Viet" typeface="Arial"/>
-        <a:font script="Uigh" typeface="Microsoft Uighur"/>
-        <a:font script="Geor" typeface="Sylfaen"/>
-        <a:font script="Armn" typeface="Arial"/>
-        <a:font script="Bugi" typeface="Leelawadee UI"/>
-        <a:font script="Bopo" typeface="Microsoft JhengHei"/>
-        <a:font script="Java" typeface="Javanese Text"/>
-        <a:font script="Lisu" typeface="Segoe UI"/>
-        <a:font script="Mymr" typeface="Myanmar Text"/>
-        <a:font script="Nkoo" typeface="Ebrima"/>
-        <a:font script="Olck" typeface="Nirmala UI"/>
-        <a:font script="Osma" typeface="Ebrima"/>
-        <a:font script="Phag" typeface="Phagspa"/>
-        <a:font script="Syrn" typeface="Estrangelo Edessa"/>
-        <a:font script="Syrj" typeface="Estrangelo Edessa"/>
-        <a:font script="Syre" typeface="Estrangelo Edessa"/>
-        <a:font script="Sora" typeface="Nirmala UI"/>
-        <a:font script="Tale" typeface="Microsoft Tai Le"/>
-        <a:font script="Talu" typeface="Microsoft New Tai Lue"/>
-        <a:font script="Tfng" typeface="Ebrima"/>
       </a:minorFont>
     </a:fontScheme>
-    <a:fmtScheme name="Ofis">
+    <a:fmtScheme>
       <a:fillStyleLst>
         <a:solidFill>
           <a:schemeClr val="phClr"/>
         </a:solidFill>
-        <a:gradFill rotWithShape="1">
+        <a:gradFill>
           <a:gsLst>
             <a:gs pos="0">
               <a:schemeClr val="phClr">
                 <a:lumMod val="110000"/>
-                <a:satMod val="105000"/>
                 <a:tint val="67000"/>
               </a:schemeClr>
             </a:gs>
             <a:gs pos="50000">
               <a:schemeClr val="phClr">
                 <a:lumMod val="105000"/>
-                <a:satMod val="103000"/>
                 <a:tint val="73000"/>
               </a:schemeClr>
             </a:gs>
             <a:gs pos="100000">
               <a:schemeClr val="phClr">
                 <a:lumMod val="105000"/>
-                <a:satMod val="109000"/>
                 <a:tint val="81000"/>
               </a:schemeClr>
             </a:gs>
           </a:gsLst>
           <a:lin ang="5400000" scaled="0"/>
+          <a:tileRect l="0" t="0" r="0" b="0"/>
         </a:gradFill>
-        <a:gradFill rotWithShape="1">
+        <a:gradFill>
           <a:gsLst>
             <a:gs pos="0">
               <a:schemeClr val="phClr">
-                <a:satMod val="103000"/>
                 <a:lumMod val="102000"/>
                 <a:tint val="94000"/>
               </a:schemeClr>
             </a:gs>
             <a:gs pos="50000">
               <a:schemeClr val="phClr">
-                <a:satMod val="110000"/>
                 <a:lumMod val="100000"/>
                 <a:shade val="100000"/>
               </a:schemeClr>
@@ -803,33 +697,24 @@
             <a:gs pos="100000">
               <a:schemeClr val="phClr">
                 <a:lumMod val="99000"/>
-                <a:satMod val="120000"/>
                 <a:shade val="78000"/>
               </a:schemeClr>
             </a:gs>
           </a:gsLst>
           <a:lin ang="5400000" scaled="0"/>
+          <a:tileRect l="0" t="0" r="0" b="0"/>
         </a:gradFill>
       </a:fillStyleLst>
       <a:lnStyleLst>
         <a:ln w="6350" cap="flat" cmpd="sng" algn="ctr">
-          <a:solidFill>
-            <a:schemeClr val="phClr"/>
-          </a:solidFill>
           <a:prstDash val="solid"/>
           <a:miter lim="800000"/>
         </a:ln>
         <a:ln w="12700" cap="flat" cmpd="sng" algn="ctr">
-          <a:solidFill>
-            <a:schemeClr val="phClr"/>
-          </a:solidFill>
           <a:prstDash val="solid"/>
           <a:miter lim="800000"/>
         </a:ln>
         <a:ln w="19050" cap="flat" cmpd="sng" algn="ctr">
-          <a:solidFill>
-            <a:schemeClr val="phClr"/>
-          </a:solidFill>
           <a:prstDash val="solid"/>
           <a:miter lim="800000"/>
         </a:ln>
@@ -842,13 +727,7 @@
           <a:effectLst/>
         </a:effectStyle>
         <a:effectStyle>
-          <a:effectLst>
-            <a:outerShdw blurRad="57150" dist="19050" dir="5400000" algn="ctr" rotWithShape="0">
-              <a:srgbClr val="000000">
-                <a:alpha val="63000"/>
-              </a:srgbClr>
-            </a:outerShdw>
-          </a:effectLst>
+          <a:effectLst/>
         </a:effectStyle>
       </a:effectStyleLst>
       <a:bgFillStyleLst>
@@ -858,15 +737,13 @@
         <a:solidFill>
           <a:schemeClr val="phClr">
             <a:tint val="95000"/>
-            <a:satMod val="170000"/>
           </a:schemeClr>
         </a:solidFill>
-        <a:gradFill rotWithShape="1">
+        <a:gradFill>
           <a:gsLst>
             <a:gs pos="0">
               <a:schemeClr val="phClr">
                 <a:tint val="93000"/>
-                <a:satMod val="150000"/>
                 <a:shade val="98000"/>
                 <a:lumMod val="102000"/>
               </a:schemeClr>
@@ -874,7 +751,6 @@
             <a:gs pos="50000">
               <a:schemeClr val="phClr">
                 <a:tint val="98000"/>
-                <a:satMod val="130000"/>
                 <a:shade val="90000"/>
                 <a:lumMod val="103000"/>
               </a:schemeClr>
@@ -882,21 +758,14 @@
             <a:gs pos="100000">
               <a:schemeClr val="phClr">
                 <a:shade val="63000"/>
-                <a:satMod val="120000"/>
               </a:schemeClr>
             </a:gs>
           </a:gsLst>
           <a:lin ang="5400000" scaled="0"/>
+          <a:tileRect l="0" t="0" r="0" b="0"/>
         </a:gradFill>
       </a:bgFillStyleLst>
     </a:fmtScheme>
   </a:themeElements>
-  <a:objectDefaults/>
-  <a:extraClrSchemeLst/>
-  <a:extLst>
-    <a:ext uri="{05A4C25C-085E-4340-85A3-A5531E510DB2}">
-      <thm15:themeFamily xmlns:thm15="http://schemas.microsoft.com/office/thememl/2012/main" name="Office Theme" id="{62F939B6-93AF-4DB8-9C6B-D6C7DFDC589F}" vid="{4A3C46E8-61CC-4603-A589-7422A47A8E4A}"/>
-    </a:ext>
-  </a:extLst>
 </a:theme>
 </file>
</xml_diff>